<commit_message>
Update parameters in manual
</commit_message>
<xml_diff>
--- a/doc/SIMSTRAT_V3_UserManual.docx
+++ b/doc/SIMSTRAT_V3_UserManual.docx
@@ -125,8 +125,6 @@
         </w:rPr>
         <w:fldChar w:fldCharType="separate"/>
       </w:r>
-      <w:bookmarkStart w:id="0" w:name="_GoBack"/>
-      <w:bookmarkEnd w:id="0"/>
       <w:r>
         <w:rPr>
           <w:noProof/>
@@ -1585,12 +1583,12 @@
           <w:lang w:val="en-US"/>
         </w:rPr>
       </w:pPr>
-      <w:bookmarkStart w:id="1" w:name="_Toc60681883"/>
+      <w:bookmarkStart w:id="0" w:name="_Toc60681883"/>
       <w:r>
         <w:lastRenderedPageBreak/>
         <w:t>Introduction</w:t>
       </w:r>
-      <w:bookmarkEnd w:id="1"/>
+      <w:bookmarkEnd w:id="0"/>
     </w:p>
     <w:p>
       <w:pPr>
@@ -1983,8 +1981,8 @@
           <w:lang w:val="en-US"/>
         </w:rPr>
       </w:pPr>
-      <w:bookmarkStart w:id="2" w:name="_Ref417637536"/>
-      <w:bookmarkStart w:id="3" w:name="_Toc60681884"/>
+      <w:bookmarkStart w:id="1" w:name="_Ref417637536"/>
+      <w:bookmarkStart w:id="2" w:name="_Toc60681884"/>
       <w:r>
         <w:rPr>
           <w:lang w:val="en-US"/>
@@ -1997,26 +1995,26 @@
         </w:rPr>
         <w:t xml:space="preserve"> model changes</w:t>
       </w:r>
+      <w:bookmarkEnd w:id="1"/>
+      <w:r>
+        <w:rPr>
+          <w:lang w:val="en-US"/>
+        </w:rPr>
+        <w:t xml:space="preserve"> up to version </w:t>
+      </w:r>
+      <w:r>
+        <w:rPr>
+          <w:lang w:val="en-US"/>
+        </w:rPr>
+        <w:t>3</w:t>
+      </w:r>
+      <w:r>
+        <w:rPr>
+          <w:lang w:val="en-US"/>
+        </w:rPr>
+        <w:t>.0</w:t>
+      </w:r>
       <w:bookmarkEnd w:id="2"/>
-      <w:r>
-        <w:rPr>
-          <w:lang w:val="en-US"/>
-        </w:rPr>
-        <w:t xml:space="preserve"> up to version </w:t>
-      </w:r>
-      <w:r>
-        <w:rPr>
-          <w:lang w:val="en-US"/>
-        </w:rPr>
-        <w:t>3</w:t>
-      </w:r>
-      <w:r>
-        <w:rPr>
-          <w:lang w:val="en-US"/>
-        </w:rPr>
-        <w:t>.0</w:t>
-      </w:r>
-      <w:bookmarkEnd w:id="3"/>
     </w:p>
     <w:p>
       <w:pPr>
@@ -2691,24 +2689,24 @@
           <w:numId w:val="5"/>
         </w:numPr>
       </w:pPr>
-      <w:bookmarkStart w:id="4" w:name="_Toc60681885"/>
+      <w:bookmarkStart w:id="3" w:name="_Toc60681885"/>
       <w:r>
         <w:t>M</w:t>
       </w:r>
       <w:r>
         <w:t>odel set-up</w:t>
       </w:r>
-      <w:bookmarkEnd w:id="4"/>
+      <w:bookmarkEnd w:id="3"/>
     </w:p>
     <w:p>
       <w:pPr>
         <w:pStyle w:val="Heading2"/>
       </w:pPr>
-      <w:bookmarkStart w:id="5" w:name="_Toc60681886"/>
+      <w:bookmarkStart w:id="4" w:name="_Toc60681886"/>
       <w:r>
         <w:t>Physical</w:t>
       </w:r>
-      <w:bookmarkEnd w:id="5"/>
+      <w:bookmarkEnd w:id="4"/>
     </w:p>
     <w:p>
       <w:pPr>
@@ -7584,16 +7582,28 @@
               <w:rPr>
                 <w:sz w:val="24"/>
                 <w:szCs w:val="24"/>
-                <w:lang w:val="en-US"/>
-              </w:rPr>
-            </w:pPr>
-            <w:r>
-              <w:rPr>
-                <w:sz w:val="24"/>
-                <w:szCs w:val="24"/>
-                <w:lang w:val="en-US"/>
-              </w:rPr>
-              <w:t>k_min</w:t>
+              </w:rPr>
+            </w:pPr>
+            <w:r>
+              <w:rPr>
+                <w:sz w:val="24"/>
+                <w:szCs w:val="24"/>
+              </w:rPr>
+              <w:t>p_</w:t>
+            </w:r>
+            <w:r>
+              <w:rPr>
+                <w:sz w:val="24"/>
+                <w:szCs w:val="24"/>
+              </w:rPr>
+              <w:t>sw</w:t>
+            </w:r>
+            <w:r>
+              <w:rPr>
+                <w:sz w:val="24"/>
+                <w:szCs w:val="24"/>
+              </w:rPr>
+              <w:t>_water</w:t>
             </w:r>
           </w:p>
         </w:tc>
@@ -7616,7 +7626,23 @@
                 <w:szCs w:val="24"/>
                 <w:lang w:val="en-US"/>
               </w:rPr>
-              <w:t>Minimal value for TKE [J/kg]</w:t>
+              <w:t xml:space="preserve">Fit parameter for absorption of </w:t>
+            </w:r>
+            <w:r>
+              <w:rPr>
+                <w:sz w:val="24"/>
+                <w:szCs w:val="24"/>
+                <w:lang w:val="en-US"/>
+              </w:rPr>
+              <w:t xml:space="preserve">sunlight </w:t>
+            </w:r>
+            <w:r>
+              <w:rPr>
+                <w:sz w:val="24"/>
+                <w:szCs w:val="24"/>
+                <w:lang w:val="en-US"/>
+              </w:rPr>
+              <w:t>[-]</w:t>
             </w:r>
           </w:p>
         </w:tc>
@@ -7639,7 +7665,7 @@
                 <w:szCs w:val="24"/>
                 <w:lang w:val="en-US"/>
               </w:rPr>
-              <w:t>1e-15</w:t>
+              <w:t>1.00</w:t>
             </w:r>
           </w:p>
         </w:tc>
@@ -7665,14 +7691,14 @@
                 <w:sz w:val="24"/>
                 <w:szCs w:val="24"/>
               </w:rPr>
-              <w:t>p_</w:t>
-            </w:r>
-            <w:r>
-              <w:rPr>
-                <w:sz w:val="24"/>
-                <w:szCs w:val="24"/>
-              </w:rPr>
-              <w:t>sw</w:t>
+              <w:t>p</w:t>
+            </w:r>
+            <w:r>
+              <w:rPr>
+                <w:sz w:val="24"/>
+                <w:szCs w:val="24"/>
+              </w:rPr>
+              <w:t>_lw</w:t>
             </w:r>
           </w:p>
         </w:tc>
@@ -7695,23 +7721,7 @@
                 <w:szCs w:val="24"/>
                 <w:lang w:val="en-US"/>
               </w:rPr>
-              <w:t xml:space="preserve">Fit parameter for absorption of </w:t>
-            </w:r>
-            <w:r>
-              <w:rPr>
-                <w:sz w:val="24"/>
-                <w:szCs w:val="24"/>
-                <w:lang w:val="en-US"/>
-              </w:rPr>
-              <w:t xml:space="preserve">sunlight </w:t>
-            </w:r>
-            <w:r>
-              <w:rPr>
-                <w:sz w:val="24"/>
-                <w:szCs w:val="24"/>
-                <w:lang w:val="en-US"/>
-              </w:rPr>
-              <w:t>[-]</w:t>
+              <w:t>Fit parameter for absorption of IR radiation from sky [-]</w:t>
             </w:r>
           </w:p>
         </w:tc>
@@ -7760,7 +7770,7 @@
                 <w:sz w:val="24"/>
                 <w:szCs w:val="24"/>
               </w:rPr>
-              <w:t>P_lw</w:t>
+              <w:t>p_windf</w:t>
             </w:r>
           </w:p>
         </w:tc>
@@ -7783,7 +7793,23 @@
                 <w:szCs w:val="24"/>
                 <w:lang w:val="en-US"/>
               </w:rPr>
-              <w:t>Fit parameter for absorption of IR radiation from sky [-]</w:t>
+              <w:t>Fit parameter for c</w:t>
+            </w:r>
+            <w:r>
+              <w:rPr>
+                <w:sz w:val="24"/>
+                <w:szCs w:val="24"/>
+                <w:lang w:val="en-US"/>
+              </w:rPr>
+              <w:t>onvective and latent heat flux</w:t>
+            </w:r>
+            <w:r>
+              <w:rPr>
+                <w:sz w:val="24"/>
+                <w:szCs w:val="24"/>
+                <w:lang w:val="en-US"/>
+              </w:rPr>
+              <w:t xml:space="preserve"> [-]</w:t>
             </w:r>
           </w:p>
         </w:tc>
@@ -7832,7 +7858,7 @@
                 <w:sz w:val="24"/>
                 <w:szCs w:val="24"/>
               </w:rPr>
-              <w:t>p_windf</w:t>
+              <w:t>beta_sol</w:t>
             </w:r>
           </w:p>
         </w:tc>
@@ -7855,23 +7881,23 @@
                 <w:szCs w:val="24"/>
                 <w:lang w:val="en-US"/>
               </w:rPr>
-              <w:t>Fit parameter for c</w:t>
-            </w:r>
-            <w:r>
-              <w:rPr>
-                <w:sz w:val="24"/>
-                <w:szCs w:val="24"/>
-                <w:lang w:val="en-US"/>
-              </w:rPr>
-              <w:t>onvective and latent heat flux</w:t>
-            </w:r>
-            <w:r>
-              <w:rPr>
-                <w:sz w:val="24"/>
-                <w:szCs w:val="24"/>
-                <w:lang w:val="en-US"/>
-              </w:rPr>
-              <w:t xml:space="preserve"> [-]</w:t>
+              <w:t xml:space="preserve">Fraction of short-wave radiation directly absorbed as heat </w:t>
+            </w:r>
+            <w:r>
+              <w:rPr>
+                <w:sz w:val="24"/>
+                <w:szCs w:val="24"/>
+                <w:lang w:val="en-US"/>
+              </w:rPr>
+              <w:t xml:space="preserve">by water </w:t>
+            </w:r>
+            <w:r>
+              <w:rPr>
+                <w:sz w:val="24"/>
+                <w:szCs w:val="24"/>
+                <w:lang w:val="en-US"/>
+              </w:rPr>
+              <w:t>[-]</w:t>
             </w:r>
           </w:p>
         </w:tc>
@@ -7894,7 +7920,7 @@
                 <w:szCs w:val="24"/>
                 <w:lang w:val="en-US"/>
               </w:rPr>
-              <w:t>1.00</w:t>
+              <w:t>0.30</w:t>
             </w:r>
           </w:p>
         </w:tc>
@@ -7920,7 +7946,7 @@
                 <w:sz w:val="24"/>
                 <w:szCs w:val="24"/>
               </w:rPr>
-              <w:t>beta_sol</w:t>
+              <w:t>wat_albedo</w:t>
             </w:r>
           </w:p>
         </w:tc>
@@ -7943,23 +7969,7 @@
                 <w:szCs w:val="24"/>
                 <w:lang w:val="en-US"/>
               </w:rPr>
-              <w:t xml:space="preserve">Fraction of short-wave radiation directly absorbed as heat </w:t>
-            </w:r>
-            <w:r>
-              <w:rPr>
-                <w:sz w:val="24"/>
-                <w:szCs w:val="24"/>
-                <w:lang w:val="en-US"/>
-              </w:rPr>
-              <w:t xml:space="preserve">by water </w:t>
-            </w:r>
-            <w:r>
-              <w:rPr>
-                <w:sz w:val="24"/>
-                <w:szCs w:val="24"/>
-                <w:lang w:val="en-US"/>
-              </w:rPr>
-              <w:t>[-]</w:t>
+              <w:t>User defined water albedo [-] (only used if UserDefinedWaterAlbedo = true)</w:t>
             </w:r>
           </w:p>
         </w:tc>
@@ -7982,8 +7992,90 @@
                 <w:szCs w:val="24"/>
                 <w:lang w:val="en-US"/>
               </w:rPr>
-              <w:t>0.30</w:t>
-            </w:r>
+              <w:t>0.08</w:t>
+            </w:r>
+          </w:p>
+        </w:tc>
+      </w:tr>
+      <w:tr>
+        <w:trPr>
+          <w:trHeight w:val="284"/>
+        </w:trPr>
+        <w:tc>
+          <w:tcPr>
+            <w:tcW w:w="2835" w:type="dxa"/>
+          </w:tcPr>
+          <w:p>
+            <w:pPr>
+              <w:spacing w:after="0"/>
+              <w:rPr>
+                <w:sz w:val="24"/>
+                <w:szCs w:val="24"/>
+              </w:rPr>
+            </w:pPr>
+            <w:r>
+              <w:rPr>
+                <w:sz w:val="24"/>
+                <w:szCs w:val="24"/>
+              </w:rPr>
+              <w:t>p_sw_ice</w:t>
+            </w:r>
+          </w:p>
+        </w:tc>
+        <w:tc>
+          <w:tcPr>
+            <w:tcW w:w="5387" w:type="dxa"/>
+          </w:tcPr>
+          <w:p>
+            <w:pPr>
+              <w:spacing w:after="0"/>
+              <w:rPr>
+                <w:sz w:val="24"/>
+                <w:szCs w:val="24"/>
+                <w:lang w:val="en-US"/>
+              </w:rPr>
+            </w:pPr>
+            <w:r>
+              <w:rPr>
+                <w:sz w:val="24"/>
+                <w:szCs w:val="24"/>
+                <w:lang w:val="en-US"/>
+              </w:rPr>
+              <w:t>Fit parameter for albedo of ice, snow-ice and snow [-] (only used if IceModel</w:t>
+            </w:r>
+            <w:r>
+              <w:rPr>
+                <w:sz w:val="24"/>
+                <w:szCs w:val="24"/>
+                <w:lang w:val="en-US"/>
+              </w:rPr>
+              <w:t xml:space="preserve"> on)</w:t>
+            </w:r>
+          </w:p>
+        </w:tc>
+        <w:tc>
+          <w:tcPr>
+            <w:tcW w:w="992" w:type="dxa"/>
+          </w:tcPr>
+          <w:p>
+            <w:pPr>
+              <w:spacing w:after="0"/>
+              <w:rPr>
+                <w:sz w:val="24"/>
+                <w:szCs w:val="24"/>
+                <w:lang w:val="en-US"/>
+              </w:rPr>
+            </w:pPr>
+            <w:r>
+              <w:rPr>
+                <w:sz w:val="24"/>
+                <w:szCs w:val="24"/>
+                <w:lang w:val="en-US"/>
+              </w:rPr>
+              <w:t>1</w:t>
+            </w:r>
+            <w:bookmarkStart w:id="5" w:name="_GoBack"/>
+            <w:bookmarkEnd w:id="5"/>
           </w:p>
         </w:tc>
       </w:tr>
@@ -28223,7 +28315,7 @@
           <w:rPr>
             <w:noProof/>
           </w:rPr>
-          <w:t>2</w:t>
+          <w:t>5</w:t>
         </w:r>
         <w:r>
           <w:rPr>
@@ -28331,7 +28423,7 @@
   <w:abstractNum w:abstractNumId="1" w15:restartNumberingAfterBreak="0">
     <w:nsid w:val="FFFFFF89"/>
     <w:multiLevelType w:val="singleLevel"/>
-    <w:tmpl w:val="1C0AF238"/>
+    <w:tmpl w:val="CF28C466"/>
     <w:lvl w:ilvl="0">
       <w:start w:val="1"/>
       <w:numFmt w:val="bullet"/>
@@ -31410,7 +31502,7 @@
 </file>
 
 <file path=customXml/itemProps1.xml><?xml version="1.0" encoding="utf-8"?>
-<ds:datastoreItem xmlns:ds="http://schemas.openxmlformats.org/officeDocument/2006/customXml" ds:itemID="{6D06A608-6BE7-49DA-B9BA-E6CA36D03CD2}">
+<ds:datastoreItem xmlns:ds="http://schemas.openxmlformats.org/officeDocument/2006/customXml" ds:itemID="{75A27345-7CC1-4EF2-9C32-866EAABA9CB3}">
   <ds:schemaRefs>
     <ds:schemaRef ds:uri="http://schemas.openxmlformats.org/officeDocument/2006/bibliography"/>
   </ds:schemaRefs>

</xml_diff>